<commit_message>
Added solution to Lab 1
</commit_message>
<xml_diff>
--- a/docs/Neural Network fundamentals with TensorFlow.docx
+++ b/docs/Neural Network fundamentals with TensorFlow.docx
@@ -26383,14 +26383,317 @@
         <w:t xml:space="preserve"> network.  Other companies and organizations have also released CNN’s for general use. </w:t>
       </w:r>
     </w:p>
+    <w:p>
+      <w:r>
+        <w:br w:type="page"/>
+      </w:r>
+    </w:p>
+    <w:p>
+      <w:pPr>
+        <w:pStyle w:val="Heading1"/>
+      </w:pPr>
+      <w:r>
+        <w:lastRenderedPageBreak/>
+        <w:t>Recurrent Neural Networks</w:t>
+      </w:r>
+    </w:p>
+    <w:p>
+      <w:pPr>
+        <w:pStyle w:val="Heading2"/>
+      </w:pPr>
+      <w:r>
+        <w:t>The simple recurrent network</w:t>
+      </w:r>
+    </w:p>
+    <w:p>
+      <w:r>
+        <w:t xml:space="preserve">The Simple Recurrent Network (SRN) was conceived and first used by Jeff Elman, and was first published in a paper </w:t>
+      </w:r>
+      <w:proofErr w:type="gramStart"/>
+      <w:r>
+        <w:t>entitled</w:t>
+      </w:r>
+      <w:r>
+        <w:t xml:space="preserve"> ”</w:t>
+      </w:r>
+      <w:proofErr w:type="gramEnd"/>
+      <w:r>
+        <w:rPr>
+          <w:i/>
+        </w:rPr>
+        <w:t>Finding structure in time</w:t>
+      </w:r>
+      <w:r>
+        <w:rPr>
+          <w:i/>
+        </w:rPr>
+        <w:t>”</w:t>
+      </w:r>
+      <w:r>
+        <w:rPr>
+          <w:i/>
+        </w:rPr>
+        <w:t xml:space="preserve"> (Elman, 1990).</w:t>
+      </w:r>
+      <w:r>
+        <w:t xml:space="preserve"> The paper was ground-breaking for many cognitive scientists and psycholinguists</w:t>
+      </w:r>
+      <w:r>
+        <w:t>.  It</w:t>
+      </w:r>
+      <w:r>
+        <w:t xml:space="preserve"> explore</w:t>
+      </w:r>
+      <w:r>
+        <w:t xml:space="preserve">d the concept that specific linguistic </w:t>
+      </w:r>
+      <w:r>
+        <w:t>units</w:t>
+      </w:r>
+      <w:r>
+        <w:t xml:space="preserve"> such as words and </w:t>
+      </w:r>
+      <w:proofErr w:type="gramStart"/>
+      <w:r>
+        <w:t xml:space="preserve">phonemes </w:t>
+      </w:r>
+      <w:r>
+        <w:t xml:space="preserve"> might</w:t>
+      </w:r>
+      <w:proofErr w:type="gramEnd"/>
+      <w:r>
+        <w:t xml:space="preserve"> be emergent consequences of a learning process operating over the latent structure in the speech stream. </w:t>
+      </w:r>
+    </w:p>
+    <w:p>
+      <w:r>
+        <w:t>The SRN could be graphically represented like this:</w:t>
+      </w:r>
+    </w:p>
     <w:p/>
     <w:p>
+      <w:r>
+        <w:rPr>
+          <w:noProof/>
+        </w:rPr>
+        <w:drawing>
+          <wp:inline distT="0" distB="0" distL="0" distR="0">
+            <wp:extent cx="5191125" cy="3028950"/>
+            <wp:effectExtent l="0" t="0" r="9525" b="0"/>
+            <wp:docPr id="40" name="Picture 40"/>
+            <wp:cNvGraphicFramePr>
+              <a:graphicFrameLocks xmlns:a="http://schemas.openxmlformats.org/drawingml/2006/main" noChangeAspect="1"/>
+            </wp:cNvGraphicFramePr>
+            <a:graphic xmlns:a="http://schemas.openxmlformats.org/drawingml/2006/main">
+              <a:graphicData uri="http://schemas.openxmlformats.org/drawingml/2006/picture">
+                <pic:pic xmlns:pic="http://schemas.openxmlformats.org/drawingml/2006/picture">
+                  <pic:nvPicPr>
+                    <pic:cNvPr id="0" name="srn_net.png"/>
+                    <pic:cNvPicPr/>
+                  </pic:nvPicPr>
+                  <pic:blipFill>
+                    <a:blip r:embed="rId39">
+                      <a:extLst>
+                        <a:ext uri="{28A0092B-C50C-407E-A947-70E740481C1C}">
+                          <a14:useLocalDpi xmlns:a14="http://schemas.microsoft.com/office/drawing/2010/main" val="0"/>
+                        </a:ext>
+                      </a:extLst>
+                    </a:blip>
+                    <a:stretch>
+                      <a:fillRect/>
+                    </a:stretch>
+                  </pic:blipFill>
+                  <pic:spPr>
+                    <a:xfrm>
+                      <a:off x="0" y="0"/>
+                      <a:ext cx="5191125" cy="3028950"/>
+                    </a:xfrm>
+                    <a:prstGeom prst="rect">
+                      <a:avLst/>
+                    </a:prstGeom>
+                  </pic:spPr>
+                </pic:pic>
+              </a:graphicData>
+            </a:graphic>
+          </wp:inline>
+        </w:drawing>
+      </w:r>
+    </w:p>
+    <w:p>
+      <w:r>
+        <w:t xml:space="preserve">In the previous figure, each </w:t>
+      </w:r>
+      <w:r>
+        <w:t>box represents a pool of units and each forward arrow represents a complete set of trainable connections from each sending unit to each receiving unit in the next pool. The backward arrow, from the hidden layer to the context layer denotes a copy operation</w:t>
+      </w:r>
+    </w:p>
+    <w:p>
+      <w:r>
+        <w:t>SRN’s are very simple</w:t>
+      </w:r>
+      <w:r>
+        <w:t>. In fact, it is really just a three-layer, feed-forward back propagation network. The only proviso is that one of the two parts of the input to the network is the pattern of activation over the network’s own hidden units at the previous time step.</w:t>
+      </w:r>
+    </w:p>
+    <w:p>
+      <w:pPr>
+        <w:pStyle w:val="Heading2"/>
+      </w:pPr>
+      <w:proofErr w:type="gramStart"/>
+      <w:r>
+        <w:t xml:space="preserve">The vanishing </w:t>
+      </w:r>
+      <w:r>
+        <w:t xml:space="preserve">(and exploding) </w:t>
+      </w:r>
+      <w:r>
+        <w:t>gradient problem.</w:t>
+      </w:r>
+      <w:proofErr w:type="gramEnd"/>
+    </w:p>
+    <w:p>
+      <w:r>
+        <w:t>Like most neural networks, recurrent nets are old. By the early 1990s, the vanishing gradient problem emerged as a major obstacle to recurrent net performance.</w:t>
+      </w:r>
+    </w:p>
+    <w:p/>
+    <w:p>
+      <w:r>
+        <w:lastRenderedPageBreak/>
+        <w:t>Just as a straight line expresses a change in x alongside a change in y, the gradient expresses the change in all weights with regard to the change in error. If we can’t know the gradient, we can’t adjust the weights in a direction that will decrease error, a</w:t>
+      </w:r>
+      <w:r>
+        <w:t>nd our network ceases to learn.</w:t>
+      </w:r>
+    </w:p>
+    <w:p>
+      <w:r>
+        <w:t xml:space="preserve">Recurrent nets seeking to establish connections between a final output and events many time steps before were hobbled, because it is very difficult to know how much importance to accord to remote inputs. (Like great-great-*-grandparents, they multiply quickly in number and </w:t>
+      </w:r>
+      <w:r>
+        <w:t>their legacy is often obscure.)</w:t>
+      </w:r>
+    </w:p>
+    <w:p>
+      <w:r>
+        <w:t>This is partially because the information flowing through neural nets passes through many stages of multipli</w:t>
+      </w:r>
+      <w:r>
+        <w:t>cation.</w:t>
+      </w:r>
+    </w:p>
+    <w:p>
+      <w:r>
+        <w:t>Everyone who has studied compound interest knows that any quantity multiplied frequently by an amount slightly greater than one can become immeasurably large (indeed, that simple mathematical truth underpins network effects and inevitable social inequalities). But its inverse, multiplying by a quantity less than one, is also true. Gamblers go bankrupt fast when they win just 97 cents on ever</w:t>
+      </w:r>
+      <w:r>
+        <w:t>y dollar they put in the slots.</w:t>
+      </w:r>
+    </w:p>
+    <w:p>
+      <w:r>
+        <w:t>Because the layers and time steps of deep neural networks relate to each other through multiplication, derivatives are suscept</w:t>
+      </w:r>
+      <w:r>
+        <w:t>ible to vanishing or exploding.</w:t>
+      </w:r>
+    </w:p>
+    <w:p>
+      <w:r>
+        <w:t>Exploding gradients treat every weight as though it were the proverbial butterfly whose flapping wings cause a distant hurricane. Those weights’ gradients become saturated on the high end; i.e. they are presumed to be too powerful. But exploding gradients can be solved relatively easily, because they can be truncated or squashed. Vanishing gradients can become too small for computers to work with or for networks to lea</w:t>
+      </w:r>
+      <w:r>
+        <w:t>rn – a harder problem to solve.</w:t>
+      </w:r>
+    </w:p>
+    <w:p>
+      <w:r>
+        <w:t>Below you see the effects of applying a sigmoid function over and over again. The data is flattened until, for large stretches, it has no detectable slope. This is analogous to a gradient vanishing as it passes through many layers.</w:t>
+      </w:r>
+      <w:r>
+        <w:t xml:space="preserve"> </w:t>
+      </w:r>
+    </w:p>
+    <w:p>
+      <w:r>
+        <w:rPr>
+          <w:noProof/>
+        </w:rPr>
+        <w:lastRenderedPageBreak/>
+        <w:drawing>
+          <wp:inline distT="0" distB="0" distL="0" distR="0">
+            <wp:extent cx="5257800" cy="4067175"/>
+            <wp:effectExtent l="0" t="0" r="0" b="9525"/>
+            <wp:docPr id="42" name="Picture 42"/>
+            <wp:cNvGraphicFramePr>
+              <a:graphicFrameLocks xmlns:a="http://schemas.openxmlformats.org/drawingml/2006/main" noChangeAspect="1"/>
+            </wp:cNvGraphicFramePr>
+            <a:graphic xmlns:a="http://schemas.openxmlformats.org/drawingml/2006/main">
+              <a:graphicData uri="http://schemas.openxmlformats.org/drawingml/2006/picture">
+                <pic:pic xmlns:pic="http://schemas.openxmlformats.org/drawingml/2006/picture">
+                  <pic:nvPicPr>
+                    <pic:cNvPr id="0" name="sigmoid_vanishing_gradient.png"/>
+                    <pic:cNvPicPr/>
+                  </pic:nvPicPr>
+                  <pic:blipFill>
+                    <a:blip r:embed="rId40">
+                      <a:extLst>
+                        <a:ext uri="{28A0092B-C50C-407E-A947-70E740481C1C}">
+                          <a14:useLocalDpi xmlns:a14="http://schemas.microsoft.com/office/drawing/2010/main" val="0"/>
+                        </a:ext>
+                      </a:extLst>
+                    </a:blip>
+                    <a:stretch>
+                      <a:fillRect/>
+                    </a:stretch>
+                  </pic:blipFill>
+                  <pic:spPr>
+                    <a:xfrm>
+                      <a:off x="0" y="0"/>
+                      <a:ext cx="5257800" cy="4067175"/>
+                    </a:xfrm>
+                    <a:prstGeom prst="rect">
+                      <a:avLst/>
+                    </a:prstGeom>
+                  </pic:spPr>
+                </pic:pic>
+              </a:graphicData>
+            </a:graphic>
+          </wp:inline>
+        </w:drawing>
+      </w:r>
+    </w:p>
+    <w:p>
+      <w:pPr>
+        <w:pStyle w:val="Heading2"/>
+      </w:pPr>
+      <w:proofErr w:type="gramStart"/>
+      <w:r>
+        <w:t>Long Short Term Memory (LSTM) networks.</w:t>
+      </w:r>
+      <w:proofErr w:type="gramEnd"/>
+      <w:r>
+        <w:t xml:space="preserve"> </w:t>
+      </w:r>
+    </w:p>
+    <w:p>
+      <w:pPr>
+        <w:pStyle w:val="Heading2"/>
+      </w:pPr>
+      <w:bookmarkStart w:id="0" w:name="_GoBack"/>
+      <w:bookmarkEnd w:id="0"/>
+      <w:r>
+        <w:br w:type="page"/>
+      </w:r>
+    </w:p>
+    <w:p/>
+    <w:p/>
+    <w:p>
       <w:pPr>
         <w:pStyle w:val="Heading1"/>
       </w:pPr>
       <w:proofErr w:type="gramStart"/>
       <w:r>
-        <w:lastRenderedPageBreak/>
         <w:t>Approaching problems in Machine Learning.</w:t>
       </w:r>
       <w:proofErr w:type="gramEnd"/>
@@ -26446,7 +26749,7 @@
                     <pic:cNvPicPr/>
                   </pic:nvPicPr>
                   <pic:blipFill>
-                    <a:blip r:embed="rId39">
+                    <a:blip r:embed="rId41">
                       <a:extLst>
                         <a:ext uri="{28A0092B-C50C-407E-A947-70E740481C1C}">
                           <a14:useLocalDpi xmlns:a14="http://schemas.microsoft.com/office/drawing/2010/main" val="0"/>
@@ -26557,6 +26860,7 @@
     </w:p>
     <w:p>
       <w:r>
+        <w:lastRenderedPageBreak/>
         <w:t xml:space="preserve">For example, </w:t>
       </w:r>
       <w:r>
@@ -26582,7 +26886,6 @@
         <w:rPr>
           <w:noProof/>
         </w:rPr>
-        <w:lastRenderedPageBreak/>
         <w:drawing>
           <wp:inline distT="0" distB="0" distL="0" distR="0">
             <wp:extent cx="5943600" cy="3276600"/>
@@ -26599,7 +26902,7 @@
                     <pic:cNvPicPr/>
                   </pic:nvPicPr>
                   <pic:blipFill>
-                    <a:blip r:embed="rId40">
+                    <a:blip r:embed="rId42">
                       <a:extLst>
                         <a:ext uri="{28A0092B-C50C-407E-A947-70E740481C1C}">
                           <a14:useLocalDpi xmlns:a14="http://schemas.microsoft.com/office/drawing/2010/main" val="0"/>
@@ -26708,6 +27011,7 @@
     </w:p>
     <w:p>
       <w:r>
+        <w:lastRenderedPageBreak/>
         <w:t xml:space="preserve">Apply feature normalization to any numerical </w:t>
       </w:r>
       <w:r>
@@ -26716,7 +27020,6 @@
     </w:p>
     <w:p>
       <w:r>
-        <w:lastRenderedPageBreak/>
         <w:t xml:space="preserve">A major problem with higher order dimensional data is that it isn’t always clear if the data is linearly correlated.  Using techniques such as Principle Component Analysis (PCA) to decompose the data and plot it can tell you if a given set of features makes sense to put into an ML model. </w:t>
       </w:r>
     </w:p>
@@ -26755,7 +27058,7 @@
                     <pic:cNvPicPr/>
                   </pic:nvPicPr>
                   <pic:blipFill>
-                    <a:blip r:embed="rId41">
+                    <a:blip r:embed="rId43">
                       <a:extLst>
                         <a:ext uri="{28A0092B-C50C-407E-A947-70E740481C1C}">
                           <a14:useLocalDpi xmlns:a14="http://schemas.microsoft.com/office/drawing/2010/main" val="0"/>
@@ -26863,6 +27166,7 @@
         </w:numPr>
       </w:pPr>
       <w:r>
+        <w:lastRenderedPageBreak/>
         <w:t>Support Vector Machines</w:t>
       </w:r>
     </w:p>
@@ -26911,7 +27215,6 @@
         </w:numPr>
       </w:pPr>
       <w:r>
-        <w:lastRenderedPageBreak/>
         <w:t>Random Forest</w:t>
       </w:r>
     </w:p>
@@ -27135,7 +27438,6 @@
       </w:r>
     </w:p>
     <w:p>
-      <w:bookmarkStart w:id="0" w:name="_GoBack"/>
       <w:r>
         <w:rPr>
           <w:noProof/>
@@ -27157,7 +27459,7 @@
                     <pic:cNvPicPr/>
                   </pic:nvPicPr>
                   <pic:blipFill>
-                    <a:blip r:embed="rId42">
+                    <a:blip r:embed="rId44">
                       <a:extLst>
                         <a:ext uri="{28A0092B-C50C-407E-A947-70E740481C1C}">
                           <a14:useLocalDpi xmlns:a14="http://schemas.microsoft.com/office/drawing/2010/main" val="0"/>
@@ -27183,7 +27485,6 @@
           </wp:inline>
         </w:drawing>
       </w:r>
-      <w:bookmarkEnd w:id="0"/>
     </w:p>
     <w:p>
       <w:r>
@@ -27211,7 +27512,7 @@
                     <pic:cNvPicPr/>
                   </pic:nvPicPr>
                   <pic:blipFill>
-                    <a:blip r:embed="rId43">
+                    <a:blip r:embed="rId45">
                       <a:extLst>
                         <a:ext uri="{28A0092B-C50C-407E-A947-70E740481C1C}">
                           <a14:useLocalDpi xmlns:a14="http://schemas.microsoft.com/office/drawing/2010/main" val="0"/>
@@ -32401,11 +32702,11 @@
           <c:showPercent val="0"/>
           <c:showBubbleSize val="0"/>
         </c:dLbls>
-        <c:axId val="235567744"/>
-        <c:axId val="235623552"/>
+        <c:axId val="160015104"/>
+        <c:axId val="178549120"/>
       </c:scatterChart>
       <c:valAx>
-        <c:axId val="235567744"/>
+        <c:axId val="160015104"/>
         <c:scaling>
           <c:orientation val="minMax"/>
         </c:scaling>
@@ -32415,12 +32716,12 @@
         <c:majorTickMark val="out"/>
         <c:minorTickMark val="none"/>
         <c:tickLblPos val="nextTo"/>
-        <c:crossAx val="235623552"/>
+        <c:crossAx val="178549120"/>
         <c:crosses val="autoZero"/>
         <c:crossBetween val="midCat"/>
       </c:valAx>
       <c:valAx>
-        <c:axId val="235623552"/>
+        <c:axId val="178549120"/>
         <c:scaling>
           <c:orientation val="minMax"/>
         </c:scaling>
@@ -32431,7 +32732,7 @@
         <c:majorTickMark val="out"/>
         <c:minorTickMark val="none"/>
         <c:tickLblPos val="nextTo"/>
-        <c:crossAx val="235567744"/>
+        <c:crossAx val="160015104"/>
         <c:crosses val="autoZero"/>
         <c:crossBetween val="midCat"/>
       </c:valAx>
@@ -32555,11 +32856,11 @@
           <c:showPercent val="0"/>
           <c:showBubbleSize val="0"/>
         </c:dLbls>
-        <c:axId val="241113728"/>
-        <c:axId val="241124480"/>
+        <c:axId val="235565056"/>
+        <c:axId val="235566976"/>
       </c:scatterChart>
       <c:valAx>
-        <c:axId val="241113728"/>
+        <c:axId val="235565056"/>
         <c:scaling>
           <c:orientation val="minMax"/>
         </c:scaling>
@@ -32569,12 +32870,12 @@
         <c:majorTickMark val="out"/>
         <c:minorTickMark val="none"/>
         <c:tickLblPos val="nextTo"/>
-        <c:crossAx val="241124480"/>
+        <c:crossAx val="235566976"/>
         <c:crosses val="autoZero"/>
         <c:crossBetween val="midCat"/>
       </c:valAx>
       <c:valAx>
-        <c:axId val="241124480"/>
+        <c:axId val="235566976"/>
         <c:scaling>
           <c:orientation val="minMax"/>
         </c:scaling>
@@ -32585,7 +32886,7 @@
         <c:majorTickMark val="out"/>
         <c:minorTickMark val="none"/>
         <c:tickLblPos val="nextTo"/>
-        <c:crossAx val="241113728"/>
+        <c:crossAx val="235565056"/>
         <c:crosses val="autoZero"/>
         <c:crossBetween val="midCat"/>
       </c:valAx>
@@ -32894,7 +33195,7 @@
 </file>
 
 <file path=customXml/itemProps1.xml><?xml version="1.0" encoding="utf-8"?>
-<ds:datastoreItem xmlns:ds="http://schemas.openxmlformats.org/officeDocument/2006/customXml" ds:itemID="{F5E4B8EC-EC14-49F2-B2FB-28BC68264AC3}">
+<ds:datastoreItem xmlns:ds="http://schemas.openxmlformats.org/officeDocument/2006/customXml" ds:itemID="{B26A82FF-7CAA-4A27-91F2-89817475DCF9}">
   <ds:schemaRefs>
     <ds:schemaRef ds:uri="http://schemas.openxmlformats.org/officeDocument/2006/bibliography"/>
   </ds:schemaRefs>

</xml_diff>